<commit_message>
Cadastro de carona e waypoints no banco
</commit_message>
<xml_diff>
--- a/Modelagem do Banco/Modelagem Banco.docx
+++ b/Modelagem do Banco/Modelagem Banco.docx
@@ -29,9 +29,9 @@
         </w:rPr>
         <w:drawing>
           <wp:inline distT="0" distB="0" distL="0" distR="0">
-            <wp:extent cx="5400040" cy="2140042"/>
+            <wp:extent cx="5400040" cy="1758792"/>
             <wp:effectExtent l="0" t="0" r="0" b="0"/>
-            <wp:docPr id="2" name="Imagem 2" descr="C:\Users\romulo\AppData\Local\Microsoft\Windows\INetCache\Content.Word\CONCEITUAL.JPG"/>
+            <wp:docPr id="1" name="Imagem 1" descr="C:\Users\romulo\AppData\Local\Microsoft\Windows\INetCache\Content.Word\CONCEITUAL.JPG"/>
             <wp:cNvGraphicFramePr>
               <a:graphicFrameLocks xmlns:a="http://schemas.openxmlformats.org/drawingml/2006/main" noChangeAspect="1"/>
             </wp:cNvGraphicFramePr>
@@ -39,7 +39,7 @@
               <a:graphicData uri="http://schemas.openxmlformats.org/drawingml/2006/picture">
                 <pic:pic xmlns:pic="http://schemas.openxmlformats.org/drawingml/2006/picture">
                   <pic:nvPicPr>
-                    <pic:cNvPr id="0" name="Picture 3" descr="C:\Users\romulo\AppData\Local\Microsoft\Windows\INetCache\Content.Word\CONCEITUAL.JPG"/>
+                    <pic:cNvPr id="0" name="Picture 1" descr="C:\Users\romulo\AppData\Local\Microsoft\Windows\INetCache\Content.Word\CONCEITUAL.JPG"/>
                     <pic:cNvPicPr>
                       <a:picLocks noChangeAspect="1" noChangeArrowheads="1"/>
                     </pic:cNvPicPr>
@@ -60,7 +60,7 @@
                   <pic:spPr bwMode="auto">
                     <a:xfrm>
                       <a:off x="0" y="0"/>
-                      <a:ext cx="5400040" cy="2140042"/>
+                      <a:ext cx="5400040" cy="1758792"/>
                     </a:xfrm>
                     <a:prstGeom prst="rect">
                       <a:avLst/>
@@ -76,8 +76,6 @@
           </wp:inline>
         </w:drawing>
       </w:r>
-      <w:bookmarkStart w:id="0" w:name="_GoBack"/>
-      <w:bookmarkEnd w:id="0"/>
     </w:p>
     <w:p>
       <w:pPr>
@@ -86,6 +84,7 @@
     </w:p>
     <w:p>
       <w:pPr>
+        <w:spacing w:after="0"/>
         <w:rPr>
           <w:rFonts w:ascii="Arial" w:hAnsi="Arial" w:cs="Arial"/>
           <w:b/>
@@ -114,40 +113,19 @@
         <w:spacing w:after="0"/>
         <w:rPr>
           <w:rFonts w:ascii="Arial" w:hAnsi="Arial" w:cs="Arial"/>
-          <w:sz w:val="24"/>
-          <w:u w:val="single"/>
+          <w:b/>
+          <w:color w:val="FF0000"/>
+          <w:sz w:val="24"/>
         </w:rPr>
       </w:pPr>
       <w:r>
         <w:rPr>
           <w:rFonts w:ascii="Arial" w:hAnsi="Arial" w:cs="Arial"/>
-          <w:sz w:val="24"/>
-        </w:rPr>
-        <w:t>USUARIO</w:t>
-      </w:r>
-      <w:r>
-        <w:rPr>
-          <w:rFonts w:ascii="Arial" w:hAnsi="Arial" w:cs="Arial"/>
-          <w:sz w:val="24"/>
-        </w:rPr>
-        <w:t xml:space="preserve"> (</w:t>
-      </w:r>
-      <w:proofErr w:type="spellStart"/>
-      <w:r>
-        <w:rPr>
-          <w:rFonts w:ascii="Arial" w:hAnsi="Arial" w:cs="Arial"/>
-          <w:sz w:val="24"/>
-          <w:u w:val="single"/>
-        </w:rPr>
-        <w:t>Email</w:t>
-      </w:r>
-      <w:proofErr w:type="spellEnd"/>
-      <w:r>
-        <w:rPr>
-          <w:rFonts w:ascii="Arial" w:hAnsi="Arial" w:cs="Arial"/>
-          <w:sz w:val="24"/>
-        </w:rPr>
-        <w:t>, Nome, Senha, Sexo, Telefone, Nascimento);</w:t>
+          <w:b/>
+          <w:color w:val="FF0000"/>
+          <w:sz w:val="24"/>
+        </w:rPr>
+        <w:t>(Não seguindo o algoritmo de mapeamento pré-definido)</w:t>
       </w:r>
     </w:p>
     <w:p>
@@ -155,9 +133,57 @@
         <w:spacing w:after="0"/>
         <w:rPr>
           <w:rFonts w:ascii="Arial" w:hAnsi="Arial" w:cs="Arial"/>
+          <w:b/>
+          <w:color w:val="FF0000"/>
           <w:sz w:val="24"/>
         </w:rPr>
       </w:pPr>
+    </w:p>
+    <w:p>
+      <w:pPr>
+        <w:rPr>
+          <w:rFonts w:ascii="Arial" w:hAnsi="Arial" w:cs="Arial"/>
+          <w:sz w:val="24"/>
+          <w:u w:val="single"/>
+        </w:rPr>
+      </w:pPr>
+      <w:r>
+        <w:rPr>
+          <w:rFonts w:ascii="Arial" w:hAnsi="Arial" w:cs="Arial"/>
+          <w:sz w:val="24"/>
+        </w:rPr>
+        <w:t>USUARIO</w:t>
+      </w:r>
+      <w:r>
+        <w:rPr>
+          <w:rFonts w:ascii="Arial" w:hAnsi="Arial" w:cs="Arial"/>
+          <w:sz w:val="24"/>
+        </w:rPr>
+        <w:t xml:space="preserve"> (</w:t>
+      </w:r>
+      <w:r>
+        <w:rPr>
+          <w:rFonts w:ascii="Arial" w:hAnsi="Arial" w:cs="Arial"/>
+          <w:sz w:val="24"/>
+          <w:u w:val="single"/>
+        </w:rPr>
+        <w:t>Email</w:t>
+      </w:r>
+      <w:r>
+        <w:rPr>
+          <w:rFonts w:ascii="Arial" w:hAnsi="Arial" w:cs="Arial"/>
+          <w:sz w:val="24"/>
+        </w:rPr>
+        <w:t>, Nome, Senha, Sexo, Telefone, Nascimento);</w:t>
+      </w:r>
+    </w:p>
+    <w:p>
+      <w:pPr>
+        <w:rPr>
+          <w:rFonts w:ascii="Arial" w:hAnsi="Arial" w:cs="Arial"/>
+          <w:sz w:val="24"/>
+        </w:rPr>
+      </w:pPr>
       <w:r>
         <w:rPr>
           <w:rFonts w:ascii="Arial" w:hAnsi="Arial" w:cs="Arial"/>
@@ -178,7 +204,7 @@
           <w:sz w:val="24"/>
           <w:u w:val="single"/>
         </w:rPr>
-        <w:t>ID</w:t>
+        <w:t>Email_Usuario</w:t>
       </w:r>
       <w:r>
         <w:rPr>
@@ -194,15 +220,42 @@
         </w:rPr>
         <w:t xml:space="preserve"> </w:t>
       </w:r>
-      <w:proofErr w:type="spellStart"/>
-      <w:r>
-        <w:rPr>
-          <w:rFonts w:ascii="Arial" w:hAnsi="Arial" w:cs="Arial"/>
-          <w:sz w:val="24"/>
-        </w:rPr>
-        <w:t>Usuario</w:t>
-      </w:r>
-      <w:proofErr w:type="spellEnd"/>
+      <w:r>
+        <w:rPr>
+          <w:rFonts w:ascii="Arial" w:hAnsi="Arial" w:cs="Arial"/>
+          <w:sz w:val="24"/>
+        </w:rPr>
+        <w:t>Geom_Origem</w:t>
+      </w:r>
+      <w:r>
+        <w:rPr>
+          <w:rFonts w:ascii="Arial" w:hAnsi="Arial" w:cs="Arial"/>
+          <w:sz w:val="24"/>
+        </w:rPr>
+        <w:t>,</w:t>
+      </w:r>
+      <w:r>
+        <w:rPr>
+          <w:rFonts w:ascii="Arial" w:hAnsi="Arial" w:cs="Arial"/>
+          <w:sz w:val="24"/>
+        </w:rPr>
+        <w:t xml:space="preserve"> Geom_Destino</w:t>
+      </w:r>
+      <w:r>
+        <w:rPr>
+          <w:rFonts w:ascii="Arial" w:hAnsi="Arial" w:cs="Arial"/>
+          <w:sz w:val="24"/>
+        </w:rPr>
+        <w:t xml:space="preserve">, Descricao_Origem, </w:t>
+      </w:r>
+      <w:r>
+        <w:rPr>
+          <w:rFonts w:ascii="Arial" w:hAnsi="Arial" w:cs="Arial"/>
+          <w:sz w:val="24"/>
+          <w:u w:val="single"/>
+        </w:rPr>
+        <w:t>Data_Viajem</w:t>
+      </w:r>
       <w:r>
         <w:rPr>
           <w:rFonts w:ascii="Arial" w:hAnsi="Arial" w:cs="Arial"/>
@@ -214,25 +267,10 @@
         <w:rPr>
           <w:rFonts w:ascii="Arial" w:hAnsi="Arial" w:cs="Arial"/>
           <w:sz w:val="24"/>
-        </w:rPr>
-        <w:t xml:space="preserve">Oferecimento, </w:t>
-      </w:r>
-      <w:r>
-        <w:rPr>
-          <w:rFonts w:ascii="Arial" w:hAnsi="Arial" w:cs="Arial"/>
-          <w:sz w:val="24"/>
-        </w:rPr>
-        <w:t xml:space="preserve">Origem, </w:t>
-      </w:r>
-      <w:proofErr w:type="spellStart"/>
-      <w:r>
-        <w:rPr>
-          <w:rFonts w:ascii="Arial" w:hAnsi="Arial" w:cs="Arial"/>
-          <w:sz w:val="24"/>
-        </w:rPr>
-        <w:t>Data_viajem</w:t>
-      </w:r>
-      <w:proofErr w:type="spellEnd"/>
+          <w:u w:val="single"/>
+        </w:rPr>
+        <w:t>Hora_Saida</w:t>
+      </w:r>
       <w:r>
         <w:rPr>
           <w:rFonts w:ascii="Arial" w:hAnsi="Arial" w:cs="Arial"/>
@@ -240,15 +278,80 @@
         </w:rPr>
         <w:t xml:space="preserve">, </w:t>
       </w:r>
-      <w:proofErr w:type="spellStart"/>
-      <w:r>
-        <w:rPr>
-          <w:rFonts w:ascii="Arial" w:hAnsi="Arial" w:cs="Arial"/>
-          <w:sz w:val="24"/>
-        </w:rPr>
-        <w:t>Hora_saida</w:t>
-      </w:r>
-      <w:proofErr w:type="spellEnd"/>
+      <w:r>
+        <w:rPr>
+          <w:rFonts w:ascii="Arial" w:hAnsi="Arial" w:cs="Arial"/>
+          <w:sz w:val="24"/>
+        </w:rPr>
+        <w:t xml:space="preserve">Hora_Chegada, </w:t>
+      </w:r>
+      <w:r>
+        <w:rPr>
+          <w:rFonts w:ascii="Arial" w:hAnsi="Arial" w:cs="Arial"/>
+          <w:sz w:val="24"/>
+        </w:rPr>
+        <w:t>Ajuda_Custo,</w:t>
+      </w:r>
+      <w:r>
+        <w:rPr>
+          <w:rFonts w:ascii="Arial" w:hAnsi="Arial" w:cs="Arial"/>
+          <w:sz w:val="24"/>
+        </w:rPr>
+        <w:t xml:space="preserve"> Descricao_Destino</w:t>
+      </w:r>
+      <w:r>
+        <w:rPr>
+          <w:rFonts w:ascii="Arial" w:hAnsi="Arial" w:cs="Arial"/>
+          <w:sz w:val="24"/>
+        </w:rPr>
+        <w:t>, Distancia</w:t>
+      </w:r>
+      <w:r>
+        <w:rPr>
+          <w:rFonts w:ascii="Arial" w:hAnsi="Arial" w:cs="Arial"/>
+          <w:sz w:val="24"/>
+        </w:rPr>
+        <w:t>);</w:t>
+      </w:r>
+      <w:bookmarkStart w:id="0" w:name="_GoBack"/>
+      <w:bookmarkEnd w:id="0"/>
+    </w:p>
+    <w:p>
+      <w:pPr>
+        <w:rPr>
+          <w:rFonts w:ascii="Arial" w:hAnsi="Arial" w:cs="Arial"/>
+          <w:sz w:val="24"/>
+        </w:rPr>
+      </w:pPr>
+      <w:r>
+        <w:rPr>
+          <w:rFonts w:ascii="Arial" w:hAnsi="Arial" w:cs="Arial"/>
+          <w:sz w:val="24"/>
+        </w:rPr>
+        <w:t>WAYPOINTS</w:t>
+      </w:r>
+      <w:r>
+        <w:rPr>
+          <w:rFonts w:ascii="Arial" w:hAnsi="Arial" w:cs="Arial"/>
+          <w:sz w:val="24"/>
+        </w:rPr>
+        <w:t xml:space="preserve"> </w:t>
+      </w:r>
+      <w:r>
+        <w:rPr>
+          <w:rFonts w:ascii="Arial" w:hAnsi="Arial" w:cs="Arial"/>
+          <w:sz w:val="24"/>
+        </w:rPr>
+        <w:t>(</w:t>
+      </w:r>
+      <w:r>
+        <w:rPr>
+          <w:rFonts w:ascii="Arial" w:hAnsi="Arial" w:cs="Arial"/>
+          <w:sz w:val="24"/>
+          <w:u w:val="single"/>
+        </w:rPr>
+        <w:t>Email_Usuario</w:t>
+      </w:r>
       <w:r>
         <w:rPr>
           <w:rFonts w:ascii="Arial" w:hAnsi="Arial" w:cs="Arial"/>
@@ -256,15 +359,14 @@
         </w:rPr>
         <w:t xml:space="preserve">, </w:t>
       </w:r>
-      <w:proofErr w:type="spellStart"/>
-      <w:r>
-        <w:rPr>
-          <w:rFonts w:ascii="Arial" w:hAnsi="Arial" w:cs="Arial"/>
-          <w:sz w:val="24"/>
-        </w:rPr>
-        <w:t>Hora_chegada</w:t>
-      </w:r>
-      <w:proofErr w:type="spellEnd"/>
+      <w:r>
+        <w:rPr>
+          <w:rFonts w:ascii="Arial" w:hAnsi="Arial" w:cs="Arial"/>
+          <w:sz w:val="24"/>
+          <w:u w:val="single"/>
+        </w:rPr>
+        <w:t>Data_Carona</w:t>
+      </w:r>
       <w:r>
         <w:rPr>
           <w:rFonts w:ascii="Arial" w:hAnsi="Arial" w:cs="Arial"/>
@@ -272,37 +374,54 @@
         </w:rPr>
         <w:t xml:space="preserve">, </w:t>
       </w:r>
-      <w:proofErr w:type="spellStart"/>
-      <w:r>
-        <w:rPr>
-          <w:rFonts w:ascii="Arial" w:hAnsi="Arial" w:cs="Arial"/>
-          <w:sz w:val="24"/>
-        </w:rPr>
-        <w:t>Ajuda_custo</w:t>
-      </w:r>
-      <w:proofErr w:type="spellEnd"/>
-      <w:r>
-        <w:rPr>
-          <w:rFonts w:ascii="Arial" w:hAnsi="Arial" w:cs="Arial"/>
-          <w:sz w:val="24"/>
-        </w:rPr>
-        <w:t xml:space="preserve">, </w:t>
-      </w:r>
       <w:r>
         <w:rPr>
           <w:rFonts w:ascii="Arial" w:hAnsi="Arial" w:cs="Arial"/>
           <w:sz w:val="24"/>
           <w:u w:val="single"/>
         </w:rPr>
-        <w:t>Destino</w:t>
-      </w:r>
-      <w:r>
-        <w:rPr>
-          <w:rFonts w:ascii="Arial" w:hAnsi="Arial" w:cs="Arial"/>
-          <w:sz w:val="24"/>
-        </w:rPr>
-        <w:t>, Distancia);</w:t>
-      </w:r>
+        <w:t>Hora_</w:t>
+      </w:r>
+      <w:r>
+        <w:rPr>
+          <w:rFonts w:ascii="Arial" w:hAnsi="Arial" w:cs="Arial"/>
+          <w:sz w:val="24"/>
+          <w:u w:val="single"/>
+        </w:rPr>
+        <w:t>Carona</w:t>
+      </w:r>
+      <w:r>
+        <w:rPr>
+          <w:rFonts w:ascii="Arial" w:hAnsi="Arial" w:cs="Arial"/>
+          <w:sz w:val="24"/>
+        </w:rPr>
+        <w:t>, Descricao, Geom</w:t>
+      </w:r>
+      <w:r>
+        <w:rPr>
+          <w:rFonts w:ascii="Arial" w:hAnsi="Arial" w:cs="Arial"/>
+          <w:sz w:val="24"/>
+        </w:rPr>
+        <w:t>);</w:t>
+      </w:r>
+    </w:p>
+    <w:p>
+      <w:pPr>
+        <w:spacing w:after="0"/>
+        <w:rPr>
+          <w:rFonts w:ascii="Arial" w:hAnsi="Arial" w:cs="Arial"/>
+          <w:sz w:val="24"/>
+        </w:rPr>
+      </w:pPr>
+    </w:p>
+    <w:p>
+      <w:pPr>
+        <w:spacing w:after="0"/>
+        <w:rPr>
+          <w:rFonts w:ascii="Arial" w:hAnsi="Arial" w:cs="Arial"/>
+          <w:sz w:val="24"/>
+        </w:rPr>
+      </w:pPr>
     </w:p>
     <w:sectPr>
       <w:pgSz w:w="11906" w:h="16838"/>
@@ -1008,7 +1127,7 @@
 </file>
 
 <file path=customXml/itemProps1.xml><?xml version="1.0" encoding="utf-8"?>
-<ds:datastoreItem xmlns:ds="http://schemas.openxmlformats.org/officeDocument/2006/customXml" ds:itemID="{DDB2C4D2-6553-416F-9750-5AAF93C5A76A}">
+<ds:datastoreItem xmlns:ds="http://schemas.openxmlformats.org/officeDocument/2006/customXml" ds:itemID="{B36EB4CA-56B7-4D45-8C2F-6AA0853B32CF}">
   <ds:schemaRefs>
     <ds:schemaRef ds:uri="http://schemas.openxmlformats.org/officeDocument/2006/bibliography"/>
   </ds:schemaRefs>

</xml_diff>

<commit_message>
Edição e Exclusão de Carona
</commit_message>
<xml_diff>
--- a/Modelagem do Banco/Modelagem Banco.docx
+++ b/Modelagem do Banco/Modelagem Banco.docx
@@ -21,7 +21,7 @@
     </w:p>
     <w:p>
       <w:pPr>
-        <w:jc w:val="center"/>
+        <w:jc w:val="both"/>
       </w:pPr>
       <w:r>
         <w:rPr>
@@ -29,8 +29,8 @@
         </w:rPr>
         <w:drawing>
           <wp:inline distT="0" distB="0" distL="0" distR="0">
-            <wp:extent cx="5400040" cy="1758792"/>
-            <wp:effectExtent l="0" t="0" r="0" b="0"/>
+            <wp:extent cx="5838825" cy="1901704"/>
+            <wp:effectExtent l="0" t="0" r="0" b="3810"/>
             <wp:docPr id="1" name="Imagem 1" descr="C:\Users\romulo\AppData\Local\Microsoft\Windows\INetCache\Content.Word\CONCEITUAL.JPG"/>
             <wp:cNvGraphicFramePr>
               <a:graphicFrameLocks xmlns:a="http://schemas.openxmlformats.org/drawingml/2006/main" noChangeAspect="1"/>
@@ -60,7 +60,7 @@
                   <pic:spPr bwMode="auto">
                     <a:xfrm>
                       <a:off x="0" y="0"/>
-                      <a:ext cx="5400040" cy="1758792"/>
+                      <a:ext cx="5858557" cy="1908131"/>
                     </a:xfrm>
                     <a:prstGeom prst="rect">
                       <a:avLst/>
@@ -138,181 +138,6 @@
           <w:sz w:val="24"/>
         </w:rPr>
       </w:pPr>
-    </w:p>
-    <w:p>
-      <w:pPr>
-        <w:rPr>
-          <w:rFonts w:ascii="Arial" w:hAnsi="Arial" w:cs="Arial"/>
-          <w:sz w:val="24"/>
-          <w:u w:val="single"/>
-        </w:rPr>
-      </w:pPr>
-      <w:r>
-        <w:rPr>
-          <w:rFonts w:ascii="Arial" w:hAnsi="Arial" w:cs="Arial"/>
-          <w:sz w:val="24"/>
-        </w:rPr>
-        <w:t>USUARIO</w:t>
-      </w:r>
-      <w:r>
-        <w:rPr>
-          <w:rFonts w:ascii="Arial" w:hAnsi="Arial" w:cs="Arial"/>
-          <w:sz w:val="24"/>
-        </w:rPr>
-        <w:t xml:space="preserve"> (</w:t>
-      </w:r>
-      <w:r>
-        <w:rPr>
-          <w:rFonts w:ascii="Arial" w:hAnsi="Arial" w:cs="Arial"/>
-          <w:sz w:val="24"/>
-          <w:u w:val="single"/>
-        </w:rPr>
-        <w:t>Email</w:t>
-      </w:r>
-      <w:r>
-        <w:rPr>
-          <w:rFonts w:ascii="Arial" w:hAnsi="Arial" w:cs="Arial"/>
-          <w:sz w:val="24"/>
-        </w:rPr>
-        <w:t>, Nome, Senha, Sexo, Telefone, Nascimento);</w:t>
-      </w:r>
-    </w:p>
-    <w:p>
-      <w:pPr>
-        <w:rPr>
-          <w:rFonts w:ascii="Arial" w:hAnsi="Arial" w:cs="Arial"/>
-          <w:sz w:val="24"/>
-        </w:rPr>
-      </w:pPr>
-      <w:r>
-        <w:rPr>
-          <w:rFonts w:ascii="Arial" w:hAnsi="Arial" w:cs="Arial"/>
-          <w:sz w:val="24"/>
-        </w:rPr>
-        <w:t>CARONA</w:t>
-      </w:r>
-      <w:r>
-        <w:rPr>
-          <w:rFonts w:ascii="Arial" w:hAnsi="Arial" w:cs="Arial"/>
-          <w:sz w:val="24"/>
-        </w:rPr>
-        <w:t xml:space="preserve"> (</w:t>
-      </w:r>
-      <w:r>
-        <w:rPr>
-          <w:rFonts w:ascii="Arial" w:hAnsi="Arial" w:cs="Arial"/>
-          <w:sz w:val="24"/>
-          <w:u w:val="single"/>
-        </w:rPr>
-        <w:t>Email_Usuario</w:t>
-      </w:r>
-      <w:r>
-        <w:rPr>
-          <w:rFonts w:ascii="Arial" w:hAnsi="Arial" w:cs="Arial"/>
-          <w:sz w:val="24"/>
-        </w:rPr>
-        <w:t>,</w:t>
-      </w:r>
-      <w:r>
-        <w:rPr>
-          <w:rFonts w:ascii="Arial" w:hAnsi="Arial" w:cs="Arial"/>
-          <w:sz w:val="24"/>
-        </w:rPr>
-        <w:t xml:space="preserve"> </w:t>
-      </w:r>
-      <w:r>
-        <w:rPr>
-          <w:rFonts w:ascii="Arial" w:hAnsi="Arial" w:cs="Arial"/>
-          <w:sz w:val="24"/>
-        </w:rPr>
-        <w:t>Geom_Origem</w:t>
-      </w:r>
-      <w:r>
-        <w:rPr>
-          <w:rFonts w:ascii="Arial" w:hAnsi="Arial" w:cs="Arial"/>
-          <w:sz w:val="24"/>
-        </w:rPr>
-        <w:t>,</w:t>
-      </w:r>
-      <w:r>
-        <w:rPr>
-          <w:rFonts w:ascii="Arial" w:hAnsi="Arial" w:cs="Arial"/>
-          <w:sz w:val="24"/>
-        </w:rPr>
-        <w:t xml:space="preserve"> Geom_Destino</w:t>
-      </w:r>
-      <w:r>
-        <w:rPr>
-          <w:rFonts w:ascii="Arial" w:hAnsi="Arial" w:cs="Arial"/>
-          <w:sz w:val="24"/>
-        </w:rPr>
-        <w:t xml:space="preserve">, Descricao_Origem, </w:t>
-      </w:r>
-      <w:r>
-        <w:rPr>
-          <w:rFonts w:ascii="Arial" w:hAnsi="Arial" w:cs="Arial"/>
-          <w:sz w:val="24"/>
-          <w:u w:val="single"/>
-        </w:rPr>
-        <w:t>Data_Viajem</w:t>
-      </w:r>
-      <w:r>
-        <w:rPr>
-          <w:rFonts w:ascii="Arial" w:hAnsi="Arial" w:cs="Arial"/>
-          <w:sz w:val="24"/>
-        </w:rPr>
-        <w:t xml:space="preserve">, </w:t>
-      </w:r>
-      <w:r>
-        <w:rPr>
-          <w:rFonts w:ascii="Arial" w:hAnsi="Arial" w:cs="Arial"/>
-          <w:sz w:val="24"/>
-          <w:u w:val="single"/>
-        </w:rPr>
-        <w:t>Hora_Saida</w:t>
-      </w:r>
-      <w:r>
-        <w:rPr>
-          <w:rFonts w:ascii="Arial" w:hAnsi="Arial" w:cs="Arial"/>
-          <w:sz w:val="24"/>
-        </w:rPr>
-        <w:t xml:space="preserve">, </w:t>
-      </w:r>
-      <w:r>
-        <w:rPr>
-          <w:rFonts w:ascii="Arial" w:hAnsi="Arial" w:cs="Arial"/>
-          <w:sz w:val="24"/>
-        </w:rPr>
-        <w:t xml:space="preserve">Hora_Chegada, </w:t>
-      </w:r>
-      <w:r>
-        <w:rPr>
-          <w:rFonts w:ascii="Arial" w:hAnsi="Arial" w:cs="Arial"/>
-          <w:sz w:val="24"/>
-        </w:rPr>
-        <w:t>Ajuda_Custo,</w:t>
-      </w:r>
-      <w:r>
-        <w:rPr>
-          <w:rFonts w:ascii="Arial" w:hAnsi="Arial" w:cs="Arial"/>
-          <w:sz w:val="24"/>
-        </w:rPr>
-        <w:t xml:space="preserve"> Descricao_Destino</w:t>
-      </w:r>
-      <w:r>
-        <w:rPr>
-          <w:rFonts w:ascii="Arial" w:hAnsi="Arial" w:cs="Arial"/>
-          <w:sz w:val="24"/>
-        </w:rPr>
-        <w:t>, Distancia</w:t>
-      </w:r>
-      <w:r>
-        <w:rPr>
-          <w:rFonts w:ascii="Arial" w:hAnsi="Arial" w:cs="Arial"/>
-          <w:sz w:val="24"/>
-        </w:rPr>
-        <w:t>);</w:t>
-      </w:r>
       <w:bookmarkStart w:id="0" w:name="_GoBack"/>
       <w:bookmarkEnd w:id="0"/>
     </w:p>
@@ -321,6 +146,7 @@
         <w:rPr>
           <w:rFonts w:ascii="Arial" w:hAnsi="Arial" w:cs="Arial"/>
           <w:sz w:val="24"/>
+          <w:u w:val="single"/>
         </w:rPr>
       </w:pPr>
       <w:r>
@@ -328,6 +154,180 @@
           <w:rFonts w:ascii="Arial" w:hAnsi="Arial" w:cs="Arial"/>
           <w:sz w:val="24"/>
         </w:rPr>
+        <w:t>USUARIO</w:t>
+      </w:r>
+      <w:r>
+        <w:rPr>
+          <w:rFonts w:ascii="Arial" w:hAnsi="Arial" w:cs="Arial"/>
+          <w:sz w:val="24"/>
+        </w:rPr>
+        <w:t xml:space="preserve"> (</w:t>
+      </w:r>
+      <w:r>
+        <w:rPr>
+          <w:rFonts w:ascii="Arial" w:hAnsi="Arial" w:cs="Arial"/>
+          <w:sz w:val="24"/>
+          <w:u w:val="single"/>
+        </w:rPr>
+        <w:t>Email</w:t>
+      </w:r>
+      <w:r>
+        <w:rPr>
+          <w:rFonts w:ascii="Arial" w:hAnsi="Arial" w:cs="Arial"/>
+          <w:sz w:val="24"/>
+        </w:rPr>
+        <w:t>, Nome, Senha, Sexo, Telefone, Nascimento);</w:t>
+      </w:r>
+    </w:p>
+    <w:p>
+      <w:pPr>
+        <w:rPr>
+          <w:rFonts w:ascii="Arial" w:hAnsi="Arial" w:cs="Arial"/>
+          <w:sz w:val="24"/>
+        </w:rPr>
+      </w:pPr>
+      <w:r>
+        <w:rPr>
+          <w:rFonts w:ascii="Arial" w:hAnsi="Arial" w:cs="Arial"/>
+          <w:sz w:val="24"/>
+        </w:rPr>
+        <w:t>CARONA</w:t>
+      </w:r>
+      <w:r>
+        <w:rPr>
+          <w:rFonts w:ascii="Arial" w:hAnsi="Arial" w:cs="Arial"/>
+          <w:sz w:val="24"/>
+        </w:rPr>
+        <w:t xml:space="preserve"> (</w:t>
+      </w:r>
+      <w:r>
+        <w:rPr>
+          <w:rFonts w:ascii="Arial" w:hAnsi="Arial" w:cs="Arial"/>
+          <w:sz w:val="24"/>
+          <w:u w:val="single"/>
+        </w:rPr>
+        <w:t>Email_Usuario</w:t>
+      </w:r>
+      <w:r>
+        <w:rPr>
+          <w:rFonts w:ascii="Arial" w:hAnsi="Arial" w:cs="Arial"/>
+          <w:sz w:val="24"/>
+        </w:rPr>
+        <w:t>,</w:t>
+      </w:r>
+      <w:r>
+        <w:rPr>
+          <w:rFonts w:ascii="Arial" w:hAnsi="Arial" w:cs="Arial"/>
+          <w:sz w:val="24"/>
+        </w:rPr>
+        <w:t xml:space="preserve"> </w:t>
+      </w:r>
+      <w:r>
+        <w:rPr>
+          <w:rFonts w:ascii="Arial" w:hAnsi="Arial" w:cs="Arial"/>
+          <w:sz w:val="24"/>
+        </w:rPr>
+        <w:t>Geom_Origem</w:t>
+      </w:r>
+      <w:r>
+        <w:rPr>
+          <w:rFonts w:ascii="Arial" w:hAnsi="Arial" w:cs="Arial"/>
+          <w:sz w:val="24"/>
+        </w:rPr>
+        <w:t>,</w:t>
+      </w:r>
+      <w:r>
+        <w:rPr>
+          <w:rFonts w:ascii="Arial" w:hAnsi="Arial" w:cs="Arial"/>
+          <w:sz w:val="24"/>
+        </w:rPr>
+        <w:t xml:space="preserve"> Geom_Destino</w:t>
+      </w:r>
+      <w:r>
+        <w:rPr>
+          <w:rFonts w:ascii="Arial" w:hAnsi="Arial" w:cs="Arial"/>
+          <w:sz w:val="24"/>
+        </w:rPr>
+        <w:t xml:space="preserve">, Descricao_Origem, </w:t>
+      </w:r>
+      <w:r>
+        <w:rPr>
+          <w:rFonts w:ascii="Arial" w:hAnsi="Arial" w:cs="Arial"/>
+          <w:sz w:val="24"/>
+          <w:u w:val="single"/>
+        </w:rPr>
+        <w:t>Data_Viajem</w:t>
+      </w:r>
+      <w:r>
+        <w:rPr>
+          <w:rFonts w:ascii="Arial" w:hAnsi="Arial" w:cs="Arial"/>
+          <w:sz w:val="24"/>
+        </w:rPr>
+        <w:t xml:space="preserve">, </w:t>
+      </w:r>
+      <w:r>
+        <w:rPr>
+          <w:rFonts w:ascii="Arial" w:hAnsi="Arial" w:cs="Arial"/>
+          <w:sz w:val="24"/>
+          <w:u w:val="single"/>
+        </w:rPr>
+        <w:t>Hora_Saida</w:t>
+      </w:r>
+      <w:r>
+        <w:rPr>
+          <w:rFonts w:ascii="Arial" w:hAnsi="Arial" w:cs="Arial"/>
+          <w:sz w:val="24"/>
+        </w:rPr>
+        <w:t xml:space="preserve">, </w:t>
+      </w:r>
+      <w:r>
+        <w:rPr>
+          <w:rFonts w:ascii="Arial" w:hAnsi="Arial" w:cs="Arial"/>
+          <w:sz w:val="24"/>
+        </w:rPr>
+        <w:t xml:space="preserve">Hora_Chegada, </w:t>
+      </w:r>
+      <w:r>
+        <w:rPr>
+          <w:rFonts w:ascii="Arial" w:hAnsi="Arial" w:cs="Arial"/>
+          <w:sz w:val="24"/>
+        </w:rPr>
+        <w:t>Ajuda_Custo,</w:t>
+      </w:r>
+      <w:r>
+        <w:rPr>
+          <w:rFonts w:ascii="Arial" w:hAnsi="Arial" w:cs="Arial"/>
+          <w:sz w:val="24"/>
+        </w:rPr>
+        <w:t xml:space="preserve"> Descricao_Destino</w:t>
+      </w:r>
+      <w:r>
+        <w:rPr>
+          <w:rFonts w:ascii="Arial" w:hAnsi="Arial" w:cs="Arial"/>
+          <w:sz w:val="24"/>
+        </w:rPr>
+        <w:t>, Distancia</w:t>
+      </w:r>
+      <w:r>
+        <w:rPr>
+          <w:rFonts w:ascii="Arial" w:hAnsi="Arial" w:cs="Arial"/>
+          <w:sz w:val="24"/>
+        </w:rPr>
+        <w:t>);</w:t>
+      </w:r>
+    </w:p>
+    <w:p>
+      <w:pPr>
+        <w:rPr>
+          <w:rFonts w:ascii="Arial" w:hAnsi="Arial" w:cs="Arial"/>
+          <w:sz w:val="24"/>
+        </w:rPr>
+      </w:pPr>
+      <w:r>
+        <w:rPr>
+          <w:rFonts w:ascii="Arial" w:hAnsi="Arial" w:cs="Arial"/>
+          <w:sz w:val="24"/>
+        </w:rPr>
         <w:t>WAYPOINTS</w:t>
       </w:r>
       <w:r>
@@ -350,20 +350,33 @@
           <w:sz w:val="24"/>
           <w:u w:val="single"/>
         </w:rPr>
-        <w:t>Email_Usuario</w:t>
-      </w:r>
-      <w:r>
-        <w:rPr>
-          <w:rFonts w:ascii="Arial" w:hAnsi="Arial" w:cs="Arial"/>
-          <w:sz w:val="24"/>
-        </w:rPr>
-        <w:t xml:space="preserve">, </w:t>
-      </w:r>
-      <w:r>
-        <w:rPr>
-          <w:rFonts w:ascii="Arial" w:hAnsi="Arial" w:cs="Arial"/>
-          <w:sz w:val="24"/>
-          <w:u w:val="single"/>
+        <w:t>Id</w:t>
+      </w:r>
+      <w:r>
+        <w:rPr>
+          <w:rFonts w:ascii="Arial" w:hAnsi="Arial" w:cs="Arial"/>
+          <w:sz w:val="24"/>
+        </w:rPr>
+        <w:t>,</w:t>
+      </w:r>
+      <w:r>
+        <w:rPr>
+          <w:rFonts w:ascii="Arial" w:hAnsi="Arial" w:cs="Arial"/>
+          <w:sz w:val="24"/>
+        </w:rPr>
+        <w:t xml:space="preserve"> </w:t>
+      </w:r>
+      <w:r>
+        <w:rPr>
+          <w:rFonts w:ascii="Arial" w:hAnsi="Arial" w:cs="Arial"/>
+          <w:sz w:val="24"/>
+        </w:rPr>
+        <w:t xml:space="preserve">Email_Usuario, </w:t>
+      </w:r>
+      <w:r>
+        <w:rPr>
+          <w:rFonts w:ascii="Arial" w:hAnsi="Arial" w:cs="Arial"/>
+          <w:sz w:val="24"/>
         </w:rPr>
         <w:t>Data_Carona</w:t>
       </w:r>
@@ -372,21 +385,12 @@
           <w:rFonts w:ascii="Arial" w:hAnsi="Arial" w:cs="Arial"/>
           <w:sz w:val="24"/>
         </w:rPr>
-        <w:t xml:space="preserve">, </w:t>
-      </w:r>
-      <w:r>
-        <w:rPr>
-          <w:rFonts w:ascii="Arial" w:hAnsi="Arial" w:cs="Arial"/>
-          <w:sz w:val="24"/>
-          <w:u w:val="single"/>
-        </w:rPr>
-        <w:t>Hora_</w:t>
-      </w:r>
-      <w:r>
-        <w:rPr>
-          <w:rFonts w:ascii="Arial" w:hAnsi="Arial" w:cs="Arial"/>
-          <w:sz w:val="24"/>
-          <w:u w:val="single"/>
+        <w:t>, Hora_</w:t>
+      </w:r>
+      <w:r>
+        <w:rPr>
+          <w:rFonts w:ascii="Arial" w:hAnsi="Arial" w:cs="Arial"/>
+          <w:sz w:val="24"/>
         </w:rPr>
         <w:t>Carona</w:t>
       </w:r>
@@ -395,7 +399,14 @@
           <w:rFonts w:ascii="Arial" w:hAnsi="Arial" w:cs="Arial"/>
           <w:sz w:val="24"/>
         </w:rPr>
-        <w:t>, Descricao, Geom</w:t>
+        <w:t>, D</w:t>
+      </w:r>
+      <w:r>
+        <w:rPr>
+          <w:rFonts w:ascii="Arial" w:hAnsi="Arial" w:cs="Arial"/>
+          <w:sz w:val="24"/>
+        </w:rPr>
+        <w:t>escricao, Geom</w:t>
       </w:r>
       <w:r>
         <w:rPr>
@@ -1127,7 +1138,7 @@
 </file>
 
 <file path=customXml/itemProps1.xml><?xml version="1.0" encoding="utf-8"?>
-<ds:datastoreItem xmlns:ds="http://schemas.openxmlformats.org/officeDocument/2006/customXml" ds:itemID="{B36EB4CA-56B7-4D45-8C2F-6AA0853B32CF}">
+<ds:datastoreItem xmlns:ds="http://schemas.openxmlformats.org/officeDocument/2006/customXml" ds:itemID="{2F712EDB-2E8E-4641-9BCC-597AF5F1AC95}">
   <ds:schemaRefs>
     <ds:schemaRef ds:uri="http://schemas.openxmlformats.org/officeDocument/2006/bibliography"/>
   </ds:schemaRefs>

</xml_diff>